<commit_message>
add a document called design and write little information about this project, and fixed project that add a diary model and diary page and can save diary in database seccessful
</commit_message>
<xml_diff>
--- a/IT-Note.docx
+++ b/IT-Note.docx
@@ -1513,6 +1513,9 @@
     </w:p>
     <w:p>
       <w:r>
+        <w:rPr>
+          <w:noProof/>
+        </w:rPr>
         <w:drawing>
           <wp:inline distT="0" distB="0" distL="0" distR="0" wp14:anchorId="065AC15F" wp14:editId="62B907E4">
             <wp:extent cx="3365673" cy="1994002"/>
@@ -1607,21 +1610,12 @@
     </w:p>
     <w:p>
       <w:r>
-        <w:t xml:space="preserve">Delete 2 </w:t>
-      </w:r>
-      <w:bookmarkStart w:id="0" w:name="_GoBack"/>
-      <w:bookmarkEnd w:id="0"/>
-      <w:r>
-        <w:t>lines</w:t>
-      </w:r>
-    </w:p>
-    <w:p>
-      <w:pPr>
-        <w:rPr>
-          <w:rFonts w:hint="eastAsia"/>
-        </w:rPr>
-      </w:pPr>
-      <w:r>
+        <w:t>Delete 2 lines</w:t>
+      </w:r>
+      <w:r>
+        <w:rPr>
+          <w:noProof/>
+        </w:rPr>
         <w:drawing>
           <wp:inline distT="0" distB="0" distL="0" distR="0" wp14:anchorId="5FA55AF2" wp14:editId="12905755">
             <wp:extent cx="5486400" cy="2090420"/>
@@ -1647,6 +1641,62 @@
                     <a:xfrm>
                       <a:off x="0" y="0"/>
                       <a:ext cx="5486400" cy="2090420"/>
+                    </a:xfrm>
+                    <a:prstGeom prst="rect">
+                      <a:avLst/>
+                    </a:prstGeom>
+                  </pic:spPr>
+                </pic:pic>
+              </a:graphicData>
+            </a:graphic>
+          </wp:inline>
+        </w:drawing>
+      </w:r>
+    </w:p>
+    <w:p/>
+    <w:p/>
+    <w:p/>
+    <w:p/>
+    <w:p/>
+    <w:p/>
+    <w:p/>
+    <w:p>
+      <w:r>
+        <w:t>Spring</w:t>
+      </w:r>
+      <w:bookmarkStart w:id="0" w:name="_GoBack"/>
+      <w:bookmarkEnd w:id="0"/>
+      <w:r>
+        <w:t>boot security</w:t>
+      </w:r>
+    </w:p>
+    <w:p>
+      <w:r>
+        <w:drawing>
+          <wp:inline distT="0" distB="0" distL="0" distR="0" wp14:anchorId="5D0BA9A7" wp14:editId="533DE592">
+            <wp:extent cx="5486400" cy="2086610"/>
+            <wp:effectExtent l="0" t="0" r="0" b="8890"/>
+            <wp:docPr id="7" name="图片 7"/>
+            <wp:cNvGraphicFramePr>
+              <a:graphicFrameLocks xmlns:a="http://schemas.openxmlformats.org/drawingml/2006/main" noChangeAspect="1"/>
+            </wp:cNvGraphicFramePr>
+            <a:graphic xmlns:a="http://schemas.openxmlformats.org/drawingml/2006/main">
+              <a:graphicData uri="http://schemas.openxmlformats.org/drawingml/2006/picture">
+                <pic:pic xmlns:pic="http://schemas.openxmlformats.org/drawingml/2006/picture">
+                  <pic:nvPicPr>
+                    <pic:cNvPr id="1" name=""/>
+                    <pic:cNvPicPr/>
+                  </pic:nvPicPr>
+                  <pic:blipFill>
+                    <a:blip r:embed="rId12"/>
+                    <a:stretch>
+                      <a:fillRect/>
+                    </a:stretch>
+                  </pic:blipFill>
+                  <pic:spPr>
+                    <a:xfrm>
+                      <a:off x="0" y="0"/>
+                      <a:ext cx="5486400" cy="2086610"/>
                     </a:xfrm>
                     <a:prstGeom prst="rect">
                       <a:avLst/>

</xml_diff>